<commit_message>
Fix for case with extra character before Image Content Control
It is expected that Image Content Control will immediately follow ImageSelect element, thus containing paragraph as child element. There is a situation where some extra characters apppear before the Image Content Control thus causing a situation where Image Conent Control is inside the paragraph and not vise versa, as expected. In such case, the system should trigger an error.
- Added handling of the situation decrribed above
- Added unit test to verify proper behavior
</commit_message>
<xml_diff>
--- a/TestFiles/DA270-ImageSelect.docx
+++ b/TestFiles/DA270-ImageSelect.docx
@@ -53,25 +53,21 @@
         </w:sdtContent>
       </w:sdt>
     </w:p>
-    <w:p>
-      <w:pPr>
-        <w:spacing w:after="160" w:line="259" w:lineRule="auto"/>
-      </w:pPr>
-      <w:r>
-        <w:t xml:space="preserve"> </w:t>
-      </w:r>
-      <w:sdt>
-        <w:sdtPr>
-          <w:id w:val="-11992763"/>
-          <w:showingPlcHdr/>
-          <w:picture/>
-        </w:sdtPr>
-        <w:sdtEndPr/>
-        <w:sdtContent>
+    <w:sdt>
+      <w:sdtPr>
+        <w:id w:val="753023359"/>
+        <w:showingPlcHdr/>
+        <w:picture/>
+      </w:sdtPr>
+      <w:sdtEndPr/>
+      <w:sdtContent>
+        <w:p>
+          <w:pPr>
+            <w:spacing w:after="0"/>
+          </w:pPr>
           <w:r>
             <w:rPr>
               <w:noProof/>
-              <w:lang w:bidi="he-IL"/>
             </w:rPr>
             <w:drawing>
               <wp:inline distT="0" distB="0" distL="0" distR="0">
@@ -122,8 +118,13 @@
               </wp:inline>
             </w:drawing>
           </w:r>
-        </w:sdtContent>
-      </w:sdt>
+        </w:p>
+      </w:sdtContent>
+    </w:sdt>
+    <w:p>
+      <w:pPr>
+        <w:spacing w:after="160" w:line="259" w:lineRule="auto"/>
+      </w:pPr>
       <w:r>
         <w:br w:type="page"/>
       </w:r>
@@ -147,6 +148,8 @@
       <w:pPr>
         <w:spacing w:after="0"/>
       </w:pPr>
+      <w:bookmarkStart w:id="0" w:name="_GoBack"/>
+      <w:bookmarkEnd w:id="0"/>
     </w:p>
     <w:p>
       <w:pPr>
@@ -505,19 +508,13 @@
       </w:pPr>
       <w:r>
         <w:lastRenderedPageBreak/>
-        <w:t xml:space="preserve">Image Select – </w:t>
-      </w:r>
-      <w:r>
-        <w:t xml:space="preserve">Image inside </w:t>
+        <w:t xml:space="preserve">Image Select – Image inside </w:t>
       </w:r>
       <w:r>
         <w:t>text box</w:t>
       </w:r>
       <w:r>
-        <w:t xml:space="preserve">, </w:t>
-      </w:r>
-      <w:r>
-        <w:t>Relative to original image size unchecked (preserves source image size)</w:t>
+        <w:t>, Relative to original image size unchecked (preserves source image size)</w:t>
       </w:r>
       <w:r>
         <w:t xml:space="preserve">, </w:t>
@@ -815,15 +812,12 @@
         <w:t>Image Select – Image inside text box</w:t>
       </w:r>
       <w:r>
+        <w:t>, Relative to original image size unchecked (preserves source image size)</w:t>
+      </w:r>
+      <w:r>
         <w:t xml:space="preserve">, </w:t>
       </w:r>
       <w:r>
-        <w:t>Relative to original image size unchecked (preserves source image size)</w:t>
-      </w:r>
-      <w:r>
-        <w:t xml:space="preserve">, </w:t>
-      </w:r>
-      <w:r>
         <w:t>“</w:t>
       </w:r>
       <w:r>
@@ -832,19 +826,8 @@
       <w:r>
         <w:t>”</w:t>
       </w:r>
-      <w:bookmarkStart w:id="0" w:name="_GoBack"/>
-      <w:bookmarkEnd w:id="0"/>
-      <w:r>
-        <w:t xml:space="preserve"> c</w:t>
-      </w:r>
-      <w:r>
-        <w:t xml:space="preserve">hecked, the text box surrounding the image should </w:t>
-      </w:r>
-      <w:r>
-        <w:t>wrap the image, so only a part of the image will be shown</w:t>
-      </w:r>
-      <w:r>
-        <w:t>.</w:t>
+      <w:r>
+        <w:t xml:space="preserve"> checked, the text box surrounding the image should wrap the image, so only a part of the image will be shown.</w:t>
       </w:r>
     </w:p>
     <w:p>
@@ -900,11 +883,9 @@
                             <w:sdt>
                               <w:sdtPr>
                                 <w:id w:val="2024203785"/>
-                                <w:placeholder>
-                                  <w:docPart w:val="FFC85EBFE9FD44D99F6F56A00E3CB079"/>
-                                </w:placeholder>
                                 <w:text/>
                               </w:sdtPr>
+                              <w:sdtEndPr/>
                               <w:sdtContent>
                                 <w:r>
                                   <w:rPr>
@@ -922,6 +903,7 @@
                               <w:showingPlcHdr/>
                               <w:picture/>
                             </w:sdtPr>
+                            <w:sdtEndPr/>
                             <w:sdtContent>
                               <w:p>
                                 <w:pPr>
@@ -1008,11 +990,9 @@
                       <w:sdt>
                         <w:sdtPr>
                           <w:id w:val="2024203785"/>
-                          <w:placeholder>
-                            <w:docPart w:val="FFC85EBFE9FD44D99F6F56A00E3CB079"/>
-                          </w:placeholder>
                           <w:text/>
                         </w:sdtPr>
+                        <w:sdtEndPr/>
                         <w:sdtContent>
                           <w:r>
                             <w:rPr>
@@ -1030,6 +1010,7 @@
                         <w:showingPlcHdr/>
                         <w:picture/>
                       </w:sdtPr>
+                      <w:sdtEndPr/>
                       <w:sdtContent>
                         <w:p>
                           <w:pPr>
@@ -1763,8 +1744,10 @@
     <w:rsid w:val="0019068C"/>
     <w:rsid w:val="001A4C15"/>
     <w:rsid w:val="00216509"/>
+    <w:rsid w:val="00217919"/>
     <w:rsid w:val="00217D65"/>
     <w:rsid w:val="00285F6D"/>
+    <w:rsid w:val="002B5148"/>
     <w:rsid w:val="002C1800"/>
     <w:rsid w:val="002F14E8"/>
     <w:rsid w:val="0043363F"/>
@@ -1776,6 +1759,7 @@
     <w:rsid w:val="00911FC4"/>
     <w:rsid w:val="00A01122"/>
     <w:rsid w:val="00A450E3"/>
+    <w:rsid w:val="00A4791A"/>
     <w:rsid w:val="00A73D48"/>
     <w:rsid w:val="00A93F81"/>
     <w:rsid w:val="00B5586F"/>
@@ -1783,6 +1767,7 @@
     <w:rsid w:val="00C123F0"/>
     <w:rsid w:val="00C25F3C"/>
     <w:rsid w:val="00CE66F2"/>
+    <w:rsid w:val="00D757AA"/>
     <w:rsid w:val="00DC1549"/>
     <w:rsid w:val="00E161EA"/>
     <w:rsid w:val="00EB60B9"/>

</xml_diff>